<commit_message>
fix: erros in some indexes answers
</commit_message>
<xml_diff>
--- a/DigitalDesign.SQL/SecondTask/IndexesTask.docx
+++ b/DigitalDesign.SQL/SecondTask/IndexesTask.docx
@@ -1,6 +1,6 @@
 
 <file path=word/document.xml><?xml version="1.0" encoding="utf-8"?>
-<w:document xmlns:wpc="http://schemas.microsoft.com/office/word/2010/wordprocessingCanvas" xmlns:cx="http://schemas.microsoft.com/office/drawing/2014/chartex" xmlns:cx1="http://schemas.microsoft.com/office/drawing/2015/9/8/chartex" xmlns:cx2="http://schemas.microsoft.com/office/drawing/2015/10/21/chartex" xmlns:cx3="http://schemas.microsoft.com/office/drawing/2016/5/9/chartex" xmlns:cx4="http://schemas.microsoft.com/office/drawing/2016/5/10/chartex" xmlns:cx5="http://schemas.microsoft.com/office/drawing/2016/5/11/chartex" xmlns:cx6="http://schemas.microsoft.com/office/drawing/2016/5/12/chartex" xmlns:cx7="http://schemas.microsoft.com/office/drawing/2016/5/13/chartex" xmlns:cx8="http://schemas.microsoft.com/office/drawing/2016/5/14/chartex" xmlns:mc="http://schemas.openxmlformats.org/markup-compatibility/2006" xmlns:aink="http://schemas.microsoft.com/office/drawing/2016/ink" xmlns:am3d="http://schemas.microsoft.com/office/drawing/2017/model3d" xmlns:o="urn:schemas-microsoft-com:office:office" xmlns:oel="http://schemas.microsoft.com/office/2019/extlst" xmlns:r="http://schemas.openxmlformats.org/officeDocument/2006/relationships" xmlns:m="http://schemas.openxmlformats.org/officeDocument/2006/math" xmlns:v="urn:schemas-microsoft-com:vml" xmlns:wp14="http://schemas.microsoft.com/office/word/2010/wordprocessingDrawing" xmlns:wp="http://schemas.openxmlformats.org/drawingml/2006/wordprocessingDrawing" xmlns:w10="urn:schemas-microsoft-com:office:word" xmlns:w="http://schemas.openxmlformats.org/wordprocessingml/2006/main" xmlns:w14="http://schemas.microsoft.com/office/word/2010/wordml" xmlns:w15="http://schemas.microsoft.com/office/word/2012/wordml" xmlns:w16cex="http://schemas.microsoft.com/office/word/2018/wordml/cex" xmlns:w16cid="http://schemas.microsoft.com/office/word/2016/wordml/cid" xmlns:w16="http://schemas.microsoft.com/office/word/2018/wordml" xmlns:w16du="http://schemas.microsoft.com/office/word/2023/wordml/word16du" xmlns:w16sdtdh="http://schemas.microsoft.com/office/word/2020/wordml/sdtdatahash" xmlns:w16se="http://schemas.microsoft.com/office/word/2015/wordml/symex" xmlns:wpg="http://schemas.microsoft.com/office/word/2010/wordprocessingGroup" xmlns:wpi="http://schemas.microsoft.com/office/word/2010/wordprocessingInk" xmlns:wne="http://schemas.microsoft.com/office/word/2006/wordml" xmlns:wps="http://schemas.microsoft.com/office/word/2010/wordprocessingShape" mc:Ignorable="w14 w15 w16se w16cid w16 w16cex w16sdtdh wp14">
+<w:document xmlns:wpc="http://schemas.microsoft.com/office/word/2010/wordprocessingCanvas" xmlns:cx="http://schemas.microsoft.com/office/drawing/2014/chartex" xmlns:cx1="http://schemas.microsoft.com/office/drawing/2015/9/8/chartex" xmlns:cx2="http://schemas.microsoft.com/office/drawing/2015/10/21/chartex" xmlns:cx3="http://schemas.microsoft.com/office/drawing/2016/5/9/chartex" xmlns:cx4="http://schemas.microsoft.com/office/drawing/2016/5/10/chartex" xmlns:cx5="http://schemas.microsoft.com/office/drawing/2016/5/11/chartex" xmlns:cx6="http://schemas.microsoft.com/office/drawing/2016/5/12/chartex" xmlns:cx7="http://schemas.microsoft.com/office/drawing/2016/5/13/chartex" xmlns:cx8="http://schemas.microsoft.com/office/drawing/2016/5/14/chartex" xmlns:mc="http://schemas.openxmlformats.org/markup-compatibility/2006" xmlns:aink="http://schemas.microsoft.com/office/drawing/2016/ink" xmlns:am3d="http://schemas.microsoft.com/office/drawing/2017/model3d" xmlns:o="urn:schemas-microsoft-com:office:office" xmlns:oel="http://schemas.microsoft.com/office/2019/extlst" xmlns:r="http://schemas.openxmlformats.org/officeDocument/2006/relationships" xmlns:m="http://schemas.openxmlformats.org/officeDocument/2006/math" xmlns:v="urn:schemas-microsoft-com:vml" xmlns:wp14="http://schemas.microsoft.com/office/word/2010/wordprocessingDrawing" xmlns:wp="http://schemas.openxmlformats.org/drawingml/2006/wordprocessingDrawing" xmlns:w10="urn:schemas-microsoft-com:office:word" xmlns:w="http://schemas.openxmlformats.org/wordprocessingml/2006/main" xmlns:w14="http://schemas.microsoft.com/office/word/2010/wordml" xmlns:w15="http://schemas.microsoft.com/office/word/2012/wordml" xmlns:w16cex="http://schemas.microsoft.com/office/word/2018/wordml/cex" xmlns:w16cid="http://schemas.microsoft.com/office/word/2016/wordml/cid" xmlns:w16="http://schemas.microsoft.com/office/word/2018/wordml" xmlns:w16sdtdh="http://schemas.microsoft.com/office/word/2020/wordml/sdtdatahash" xmlns:w16se="http://schemas.microsoft.com/office/word/2015/wordml/symex" xmlns:wpg="http://schemas.microsoft.com/office/word/2010/wordprocessingGroup" xmlns:wpi="http://schemas.microsoft.com/office/word/2010/wordprocessingInk" xmlns:wne="http://schemas.microsoft.com/office/word/2006/wordml" xmlns:wps="http://schemas.microsoft.com/office/word/2010/wordprocessingShape" mc:Ignorable="w14 w15 w16se w16cid w16 w16cex w16sdtdh wp14">
   <w:body>
     <w:p>
       <w:pPr>
@@ -854,7 +854,6 @@
           <w:color w:val="000000"/>
           <w:sz w:val="19"/>
           <w:szCs w:val="19"/>
-          <w:lang w:val="en-US"/>
         </w:rPr>
       </w:pPr>
       <w:r>
@@ -873,7 +872,6 @@
           <w:color w:val="000000"/>
           <w:sz w:val="19"/>
           <w:szCs w:val="19"/>
-          <w:lang w:val="en-US"/>
         </w:rPr>
         <w:t xml:space="preserve"> </w:t>
       </w:r>
@@ -894,7 +892,6 @@
           <w:color w:val="0000FF"/>
           <w:sz w:val="19"/>
           <w:szCs w:val="19"/>
-          <w:lang w:val="en-US"/>
         </w:rPr>
         <w:t>(</w:t>
       </w:r>
@@ -905,7 +902,6 @@
           <w:color w:val="0000FF"/>
           <w:sz w:val="19"/>
           <w:szCs w:val="19"/>
-          <w:lang w:val="en-US"/>
         </w:rPr>
         <w:t>1)</w:t>
       </w:r>
@@ -915,7 +911,6 @@
           <w:color w:val="808080"/>
           <w:sz w:val="19"/>
           <w:szCs w:val="19"/>
-          <w:lang w:val="en-US"/>
         </w:rPr>
         <w:t>,</w:t>
       </w:r>
@@ -931,16 +926,14 @@
           <w:color w:val="000000"/>
           <w:sz w:val="19"/>
           <w:szCs w:val="19"/>
-          <w:lang w:val="en-US"/>
-        </w:rPr>
-      </w:pPr>
-      <w:r>
-        <w:rPr>
-          <w:rFonts w:ascii="Consolas" w:hAnsi="Consolas" w:cs="Consolas"/>
-          <w:color w:val="000000"/>
-          <w:sz w:val="19"/>
-          <w:szCs w:val="19"/>
-          <w:lang w:val="en-US"/>
+        </w:rPr>
+      </w:pPr>
+      <w:r>
+        <w:rPr>
+          <w:rFonts w:ascii="Consolas" w:hAnsi="Consolas" w:cs="Consolas"/>
+          <w:color w:val="000000"/>
+          <w:sz w:val="19"/>
+          <w:szCs w:val="19"/>
         </w:rPr>
         <w:tab/>
       </w:r>
@@ -950,7 +943,6 @@
           <w:color w:val="008000"/>
           <w:sz w:val="19"/>
           <w:szCs w:val="19"/>
-          <w:lang w:val="en-US"/>
         </w:rPr>
         <w:t xml:space="preserve">-- </w:t>
       </w:r>
@@ -969,7 +961,6 @@
           <w:color w:val="008000"/>
           <w:sz w:val="19"/>
           <w:szCs w:val="19"/>
-          <w:lang w:val="en-US"/>
         </w:rPr>
         <w:t xml:space="preserve"> </w:t>
       </w:r>
@@ -988,7 +979,6 @@
           <w:color w:val="008000"/>
           <w:sz w:val="19"/>
           <w:szCs w:val="19"/>
-          <w:lang w:val="en-US"/>
         </w:rPr>
         <w:t xml:space="preserve"> </w:t>
       </w:r>
@@ -1013,16 +1003,14 @@
           <w:color w:val="808080"/>
           <w:sz w:val="19"/>
           <w:szCs w:val="19"/>
-          <w:lang w:val="en-US"/>
-        </w:rPr>
-      </w:pPr>
-      <w:r>
-        <w:rPr>
-          <w:rFonts w:ascii="Consolas" w:hAnsi="Consolas" w:cs="Consolas"/>
-          <w:color w:val="808080"/>
-          <w:sz w:val="19"/>
-          <w:szCs w:val="19"/>
-          <w:lang w:val="en-US"/>
+        </w:rPr>
+      </w:pPr>
+      <w:r>
+        <w:rPr>
+          <w:rFonts w:ascii="Consolas" w:hAnsi="Consolas" w:cs="Consolas"/>
+          <w:color w:val="808080"/>
+          <w:sz w:val="19"/>
+          <w:szCs w:val="19"/>
         </w:rPr>
         <w:t>)</w:t>
       </w:r>
@@ -1038,7 +1026,6 @@
           <w:color w:val="808080"/>
           <w:sz w:val="19"/>
           <w:szCs w:val="19"/>
-          <w:lang w:val="en-US"/>
         </w:rPr>
       </w:pPr>
     </w:p>
@@ -1697,6 +1684,12 @@
       <w:r>
         <w:t xml:space="preserve">допускает использование неуникальных значений, эффективность использования индекса снижается, ввиду низкой плотности выборки. </w:t>
       </w:r>
+      <w:r>
+        <w:t xml:space="preserve"> </w:t>
+      </w:r>
+      <w:r>
+        <w:t xml:space="preserve">Плюс, индекс не покрывает столбцы, по которым часто делается поиск. </w:t>
+      </w:r>
     </w:p>
     <w:p>
       <w:pPr>
@@ -1711,32 +1704,239 @@
         <w:spacing w:after="0" w:line="240" w:lineRule="auto"/>
       </w:pPr>
       <w:r>
-        <w:t xml:space="preserve">Нужно сделать </w:t>
+        <w:t xml:space="preserve">Нам нужно включить в индекс столбцы </w:t>
       </w:r>
       <w:proofErr w:type="spellStart"/>
       <w:r>
         <w:rPr>
           <w:lang w:val="en-US"/>
         </w:rPr>
-        <w:t>TubNum</w:t>
+        <w:t>LastName</w:t>
       </w:r>
       <w:proofErr w:type="spellEnd"/>
       <w:r>
-        <w:rPr>
-          <w:lang w:val="en-US"/>
-        </w:rPr>
-        <w:t xml:space="preserve"> </w:t>
-      </w:r>
-      <w:r>
-        <w:t xml:space="preserve">уникальным. </w:t>
-      </w:r>
-    </w:p>
-    <w:p>
-      <w:pPr>
-        <w:autoSpaceDE w:val="0"/>
-        <w:autoSpaceDN w:val="0"/>
-        <w:adjustRightInd w:val="0"/>
-        <w:spacing w:after="0" w:line="240" w:lineRule="auto"/>
+        <w:t xml:space="preserve">, </w:t>
+      </w:r>
+      <w:r>
+        <w:rPr>
+          <w:lang w:val="en-US"/>
+        </w:rPr>
+        <w:t>FirstName</w:t>
+      </w:r>
+      <w:r>
+        <w:t xml:space="preserve">, </w:t>
+      </w:r>
+      <w:r>
+        <w:rPr>
+          <w:lang w:val="en-US"/>
+        </w:rPr>
+        <w:t>Email</w:t>
+      </w:r>
+      <w:r>
+        <w:t>.</w:t>
+      </w:r>
+    </w:p>
+    <w:p>
+      <w:pPr>
+        <w:pStyle w:val="a5"/>
+        <w:autoSpaceDE w:val="0"/>
+        <w:autoSpaceDN w:val="0"/>
+        <w:adjustRightInd w:val="0"/>
+        <w:spacing w:after="0" w:line="240" w:lineRule="auto"/>
+      </w:pPr>
+    </w:p>
+    <w:p>
+      <w:pPr>
+        <w:autoSpaceDE w:val="0"/>
+        <w:autoSpaceDN w:val="0"/>
+        <w:adjustRightInd w:val="0"/>
+        <w:spacing w:after="0" w:line="240" w:lineRule="auto"/>
+        <w:rPr>
+          <w:rFonts w:ascii="Consolas" w:hAnsi="Consolas" w:cs="Consolas"/>
+          <w:color w:val="000000"/>
+          <w:sz w:val="19"/>
+          <w:szCs w:val="19"/>
+          <w:lang w:val="en-US"/>
+        </w:rPr>
+      </w:pPr>
+      <w:r>
+        <w:rPr>
+          <w:rFonts w:ascii="Consolas" w:hAnsi="Consolas" w:cs="Consolas"/>
+          <w:color w:val="0000FF"/>
+          <w:sz w:val="19"/>
+          <w:szCs w:val="19"/>
+          <w:lang w:val="en-US"/>
+        </w:rPr>
+        <w:t>CREATE</w:t>
+      </w:r>
+      <w:r>
+        <w:rPr>
+          <w:rFonts w:ascii="Consolas" w:hAnsi="Consolas" w:cs="Consolas"/>
+          <w:color w:val="000000"/>
+          <w:sz w:val="19"/>
+          <w:szCs w:val="19"/>
+          <w:lang w:val="en-US"/>
+        </w:rPr>
+        <w:t xml:space="preserve"> </w:t>
+      </w:r>
+      <w:r>
+        <w:rPr>
+          <w:rFonts w:ascii="Consolas" w:hAnsi="Consolas" w:cs="Consolas"/>
+          <w:color w:val="0000FF"/>
+          <w:sz w:val="19"/>
+          <w:szCs w:val="19"/>
+          <w:lang w:val="en-US"/>
+        </w:rPr>
+        <w:t>INDEX</w:t>
+      </w:r>
+      <w:r>
+        <w:rPr>
+          <w:rFonts w:ascii="Consolas" w:hAnsi="Consolas" w:cs="Consolas"/>
+          <w:color w:val="000000"/>
+          <w:sz w:val="19"/>
+          <w:szCs w:val="19"/>
+          <w:lang w:val="en-US"/>
+        </w:rPr>
+        <w:t xml:space="preserve"> </w:t>
+      </w:r>
+      <w:proofErr w:type="spellStart"/>
+      <w:r>
+        <w:rPr>
+          <w:rFonts w:ascii="Consolas" w:hAnsi="Consolas" w:cs="Consolas"/>
+          <w:color w:val="000000"/>
+          <w:sz w:val="19"/>
+          <w:szCs w:val="19"/>
+          <w:lang w:val="en-US"/>
+        </w:rPr>
+        <w:t>idx_Employees_TabNum</w:t>
+      </w:r>
+      <w:proofErr w:type="spellEnd"/>
+      <w:r>
+        <w:rPr>
+          <w:rFonts w:ascii="Consolas" w:hAnsi="Consolas" w:cs="Consolas"/>
+          <w:color w:val="000000"/>
+          <w:sz w:val="19"/>
+          <w:szCs w:val="19"/>
+          <w:lang w:val="en-US"/>
+        </w:rPr>
+        <w:t xml:space="preserve"> </w:t>
+      </w:r>
+      <w:r>
+        <w:rPr>
+          <w:rFonts w:ascii="Consolas" w:hAnsi="Consolas" w:cs="Consolas"/>
+          <w:color w:val="0000FF"/>
+          <w:sz w:val="19"/>
+          <w:szCs w:val="19"/>
+          <w:lang w:val="en-US"/>
+        </w:rPr>
+        <w:t>ON</w:t>
+      </w:r>
+      <w:r>
+        <w:rPr>
+          <w:rFonts w:ascii="Consolas" w:hAnsi="Consolas" w:cs="Consolas"/>
+          <w:color w:val="000000"/>
+          <w:sz w:val="19"/>
+          <w:szCs w:val="19"/>
+          <w:lang w:val="en-US"/>
+        </w:rPr>
+        <w:t xml:space="preserve"> Employees</w:t>
+      </w:r>
+      <w:r>
+        <w:rPr>
+          <w:rFonts w:ascii="Consolas" w:hAnsi="Consolas" w:cs="Consolas"/>
+          <w:color w:val="0000FF"/>
+          <w:sz w:val="19"/>
+          <w:szCs w:val="19"/>
+          <w:lang w:val="en-US"/>
+        </w:rPr>
+        <w:t xml:space="preserve"> </w:t>
+      </w:r>
+      <w:r>
+        <w:rPr>
+          <w:rFonts w:ascii="Consolas" w:hAnsi="Consolas" w:cs="Consolas"/>
+          <w:color w:val="808080"/>
+          <w:sz w:val="19"/>
+          <w:szCs w:val="19"/>
+          <w:lang w:val="en-US"/>
+        </w:rPr>
+        <w:t>(</w:t>
+      </w:r>
+      <w:proofErr w:type="spellStart"/>
+      <w:r>
+        <w:rPr>
+          <w:rFonts w:ascii="Consolas" w:hAnsi="Consolas" w:cs="Consolas"/>
+          <w:color w:val="000000"/>
+          <w:sz w:val="19"/>
+          <w:szCs w:val="19"/>
+          <w:lang w:val="en-US"/>
+        </w:rPr>
+        <w:t>TabNum</w:t>
+      </w:r>
+      <w:proofErr w:type="spellEnd"/>
+      <w:r>
+        <w:rPr>
+          <w:rFonts w:ascii="Consolas" w:hAnsi="Consolas" w:cs="Consolas"/>
+          <w:color w:val="000000"/>
+          <w:sz w:val="19"/>
+          <w:szCs w:val="19"/>
+          <w:lang w:val="en-US"/>
+        </w:rPr>
+        <w:t xml:space="preserve">, </w:t>
+      </w:r>
+      <w:proofErr w:type="spellStart"/>
+      <w:r>
+        <w:rPr>
+          <w:rFonts w:ascii="Consolas" w:hAnsi="Consolas" w:cs="Consolas"/>
+          <w:color w:val="000000"/>
+          <w:sz w:val="19"/>
+          <w:szCs w:val="19"/>
+          <w:lang w:val="en-US"/>
+        </w:rPr>
+        <w:t>LastName</w:t>
+      </w:r>
+      <w:proofErr w:type="spellEnd"/>
+      <w:r>
+        <w:rPr>
+          <w:rFonts w:ascii="Consolas" w:hAnsi="Consolas" w:cs="Consolas"/>
+          <w:color w:val="000000"/>
+          <w:sz w:val="19"/>
+          <w:szCs w:val="19"/>
+          <w:lang w:val="en-US"/>
+        </w:rPr>
+        <w:t>, FirstName, Email</w:t>
+      </w:r>
+      <w:r>
+        <w:rPr>
+          <w:rFonts w:ascii="Consolas" w:hAnsi="Consolas" w:cs="Consolas"/>
+          <w:color w:val="808080"/>
+          <w:sz w:val="19"/>
+          <w:szCs w:val="19"/>
+          <w:lang w:val="en-US"/>
+        </w:rPr>
+        <w:t>)</w:t>
+      </w:r>
+    </w:p>
+    <w:p>
+      <w:pPr>
+        <w:pStyle w:val="a5"/>
+        <w:autoSpaceDE w:val="0"/>
+        <w:autoSpaceDN w:val="0"/>
+        <w:adjustRightInd w:val="0"/>
+        <w:spacing w:after="0" w:line="240" w:lineRule="auto"/>
+        <w:rPr>
+          <w:lang w:val="en-US"/>
+        </w:rPr>
+      </w:pPr>
+    </w:p>
+    <w:p>
+      <w:pPr>
+        <w:autoSpaceDE w:val="0"/>
+        <w:autoSpaceDN w:val="0"/>
+        <w:adjustRightInd w:val="0"/>
+        <w:spacing w:after="0" w:line="240" w:lineRule="auto"/>
+        <w:rPr>
+          <w:lang w:val="en-US"/>
+        </w:rPr>
       </w:pPr>
     </w:p>
     <w:p>
@@ -2087,6 +2287,7 @@
           <w:szCs w:val="19"/>
           <w:lang w:val="en-US"/>
         </w:rPr>
+        <w:lastRenderedPageBreak/>
         <w:t>WHERE</w:t>
       </w:r>
       <w:r>
@@ -2264,7 +2465,6 @@
           <w:rFonts w:cstheme="minorHAnsi"/>
           <w:color w:val="000000"/>
         </w:rPr>
-        <w:lastRenderedPageBreak/>
         <w:t>Ответ</w:t>
       </w:r>
       <w:r>
@@ -2292,15 +2492,70 @@
           <w:rFonts w:cstheme="minorHAnsi"/>
           <w:color w:val="000000"/>
         </w:rPr>
-        <w:t xml:space="preserve">Из-за того, что у нас в таблице уже есть один </w:t>
+        <w:t xml:space="preserve">Скорость запроса должна увеличиться, но из-за того, что в запросе используется функция </w:t>
+      </w:r>
+      <w:r>
+        <w:rPr>
+          <w:rFonts w:cstheme="minorHAnsi"/>
+          <w:color w:val="000000"/>
+          <w:lang w:val="en-US"/>
+        </w:rPr>
+        <w:t>DATEPART</w:t>
+      </w:r>
+      <w:r>
+        <w:rPr>
+          <w:rFonts w:cstheme="minorHAnsi"/>
+          <w:color w:val="000000"/>
+        </w:rPr>
+        <w:t xml:space="preserve">, эффективность может снизиться. </w:t>
+      </w:r>
+      <w:r>
+        <w:rPr>
+          <w:rFonts w:cstheme="minorHAnsi"/>
+          <w:color w:val="000000"/>
+        </w:rPr>
+        <w:br/>
+        <w:t>Изменение:</w:t>
+      </w:r>
+      <w:r>
+        <w:rPr>
+          <w:rFonts w:cstheme="minorHAnsi"/>
+          <w:color w:val="000000"/>
+        </w:rPr>
+        <w:br/>
+        <w:t xml:space="preserve">Стоит заменить использование </w:t>
+      </w:r>
+      <w:r>
+        <w:rPr>
+          <w:rFonts w:cstheme="minorHAnsi"/>
+          <w:color w:val="000000"/>
+          <w:lang w:val="en-US"/>
+        </w:rPr>
+        <w:t>DATEPART</w:t>
+      </w:r>
+      <w:r>
+        <w:rPr>
+          <w:rFonts w:cstheme="minorHAnsi"/>
+          <w:color w:val="000000"/>
+        </w:rPr>
+        <w:t xml:space="preserve"> </w:t>
+      </w:r>
+      <w:r>
+        <w:rPr>
+          <w:rFonts w:cstheme="minorHAnsi"/>
+          <w:color w:val="000000"/>
+        </w:rPr>
+        <w:t xml:space="preserve">на простое сравнение, к примеру на </w:t>
       </w:r>
       <w:proofErr w:type="spellStart"/>
+      <w:proofErr w:type="gramStart"/>
       <w:r>
         <w:rPr>
           <w:rFonts w:cstheme="minorHAnsi"/>
           <w:color w:val="000000"/>
-        </w:rPr>
-        <w:t>кластеризованный</w:t>
+          <w:lang w:val="en-US"/>
+        </w:rPr>
+        <w:t>DateOfBirth</w:t>
       </w:r>
       <w:proofErr w:type="spellEnd"/>
       <w:r>
@@ -2308,15 +2563,39 @@
           <w:rFonts w:cstheme="minorHAnsi"/>
           <w:color w:val="000000"/>
         </w:rPr>
-        <w:t xml:space="preserve"> индекс, добавления этого индекса никак не ускорит скорость запроса, т. к. поиск эл-</w:t>
+        <w:t xml:space="preserve"> &gt;</w:t>
+      </w:r>
+      <w:proofErr w:type="gramEnd"/>
+      <w:r>
+        <w:rPr>
+          <w:rFonts w:cstheme="minorHAnsi"/>
+          <w:color w:val="000000"/>
+        </w:rPr>
+        <w:t xml:space="preserve">= “1998-01-01” </w:t>
+      </w:r>
+      <w:r>
+        <w:rPr>
+          <w:rFonts w:cstheme="minorHAnsi"/>
+          <w:color w:val="000000"/>
+          <w:lang w:val="en-US"/>
+        </w:rPr>
+        <w:t>and</w:t>
+      </w:r>
+      <w:r>
+        <w:rPr>
+          <w:rFonts w:cstheme="minorHAnsi"/>
+          <w:color w:val="000000"/>
+        </w:rPr>
+        <w:t xml:space="preserve"> </w:t>
       </w:r>
       <w:proofErr w:type="spellStart"/>
       <w:r>
         <w:rPr>
           <w:rFonts w:cstheme="minorHAnsi"/>
           <w:color w:val="000000"/>
-        </w:rPr>
-        <w:t>тов</w:t>
+          <w:lang w:val="en-US"/>
+        </w:rPr>
+        <w:t>DateOfBirth</w:t>
       </w:r>
       <w:proofErr w:type="spellEnd"/>
       <w:r>
@@ -2324,73 +2603,17 @@
           <w:rFonts w:cstheme="minorHAnsi"/>
           <w:color w:val="000000"/>
         </w:rPr>
-        <w:t xml:space="preserve"> будет проходить по тому индексу. </w:t>
-      </w:r>
-    </w:p>
-    <w:p>
-      <w:pPr>
-        <w:autoSpaceDE w:val="0"/>
-        <w:autoSpaceDN w:val="0"/>
-        <w:adjustRightInd w:val="0"/>
-        <w:spacing w:after="0" w:line="240" w:lineRule="auto"/>
-        <w:rPr>
-          <w:rFonts w:cstheme="minorHAnsi"/>
-          <w:color w:val="000000"/>
-        </w:rPr>
-      </w:pPr>
-      <w:r>
-        <w:rPr>
-          <w:rFonts w:cstheme="minorHAnsi"/>
-          <w:color w:val="000000"/>
-        </w:rPr>
-        <w:t>Изменение:</w:t>
-      </w:r>
-    </w:p>
-    <w:p>
-      <w:pPr>
-        <w:autoSpaceDE w:val="0"/>
-        <w:autoSpaceDN w:val="0"/>
-        <w:adjustRightInd w:val="0"/>
-        <w:spacing w:after="0" w:line="240" w:lineRule="auto"/>
-        <w:rPr>
-          <w:rFonts w:cstheme="minorHAnsi"/>
-          <w:color w:val="000000"/>
-        </w:rPr>
-      </w:pPr>
-      <w:r>
-        <w:rPr>
-          <w:rFonts w:cstheme="minorHAnsi"/>
-          <w:color w:val="000000"/>
-        </w:rPr>
-        <w:t xml:space="preserve">Можно попробовать создать индекс, который будет содержать все данные в себе. </w:t>
-      </w:r>
-    </w:p>
-    <w:p>
-      <w:pPr>
-        <w:autoSpaceDE w:val="0"/>
-        <w:autoSpaceDN w:val="0"/>
-        <w:adjustRightInd w:val="0"/>
-        <w:spacing w:after="0" w:line="240" w:lineRule="auto"/>
-        <w:rPr>
-          <w:rFonts w:cstheme="minorHAnsi"/>
-          <w:color w:val="000000"/>
-        </w:rPr>
-      </w:pPr>
+        <w:t xml:space="preserve"> &lt; “1999-01-01”</w:t>
+      </w:r>
     </w:p>
     <w:p>
       <w:pPr>
         <w:pStyle w:val="1"/>
-        <w:rPr>
-          <w:lang w:val="en-US"/>
-        </w:rPr>
       </w:pPr>
       <w:r>
         <w:t>Задача</w:t>
       </w:r>
       <w:r>
-        <w:rPr>
-          <w:lang w:val="en-US"/>
-        </w:rPr>
         <w:t xml:space="preserve"> 4</w:t>
       </w:r>
     </w:p>
@@ -2961,6 +3184,7 @@
         <w:rPr>
           <w:rFonts w:cstheme="minorHAnsi"/>
           <w:color w:val="000000" w:themeColor="text1"/>
+          <w:lang w:val="en-US"/>
         </w:rPr>
       </w:pPr>
       <w:r>
@@ -2968,563 +3192,84 @@
           <w:rFonts w:cstheme="minorHAnsi"/>
           <w:color w:val="000000" w:themeColor="text1"/>
         </w:rPr>
-        <w:t>Ответ:</w:t>
-      </w:r>
-    </w:p>
-    <w:p>
-      <w:pPr>
-        <w:autoSpaceDE w:val="0"/>
-        <w:autoSpaceDN w:val="0"/>
-        <w:adjustRightInd w:val="0"/>
-        <w:spacing w:after="0" w:line="240" w:lineRule="auto"/>
+        <w:t>Ответ</w:t>
+      </w:r>
+      <w:r>
         <w:rPr>
           <w:rFonts w:cstheme="minorHAnsi"/>
           <w:color w:val="000000" w:themeColor="text1"/>
-        </w:rPr>
-      </w:pPr>
-      <w:r>
+          <w:lang w:val="en-US"/>
+        </w:rPr>
+        <w:t>:</w:t>
+      </w:r>
+    </w:p>
+    <w:p>
+      <w:pPr>
+        <w:autoSpaceDE w:val="0"/>
+        <w:autoSpaceDN w:val="0"/>
+        <w:adjustRightInd w:val="0"/>
+        <w:spacing w:after="0" w:line="240" w:lineRule="auto"/>
         <w:rPr>
           <w:rFonts w:cstheme="minorHAnsi"/>
           <w:color w:val="000000" w:themeColor="text1"/>
         </w:rPr>
-        <w:t xml:space="preserve">В этом случае, за счет того, что порядок столбцов в индексе совпадает с порядком поиска и сортировки, скорость запроса увеличится. </w:t>
-      </w:r>
-    </w:p>
-    <w:p>
-      <w:pPr>
-        <w:autoSpaceDE w:val="0"/>
-        <w:autoSpaceDN w:val="0"/>
-        <w:adjustRightInd w:val="0"/>
-        <w:spacing w:after="0" w:line="240" w:lineRule="auto"/>
-        <w:rPr>
-          <w:rFonts w:ascii="Consolas" w:hAnsi="Consolas" w:cs="Consolas"/>
-          <w:color w:val="0000FF"/>
-          <w:sz w:val="19"/>
-          <w:szCs w:val="19"/>
-        </w:rPr>
-      </w:pPr>
-    </w:p>
-    <w:p>
-      <w:pPr>
-        <w:pStyle w:val="1"/>
-        <w:rPr>
-          <w:lang w:val="en-US"/>
-        </w:rPr>
-      </w:pPr>
-      <w:r>
-        <w:t>Задача</w:t>
-      </w:r>
-      <w:r>
-        <w:rPr>
-          <w:lang w:val="en-US"/>
-        </w:rPr>
-        <w:t xml:space="preserve"> </w:t>
-      </w:r>
-      <w:r>
-        <w:rPr>
-          <w:lang w:val="en-US"/>
-        </w:rPr>
-        <w:t>5</w:t>
-      </w:r>
-    </w:p>
-    <w:p>
-      <w:pPr>
-        <w:rPr>
-          <w:lang w:val="en-US"/>
-        </w:rPr>
-      </w:pPr>
-      <w:r>
-        <w:t>Мы</w:t>
-      </w:r>
-      <w:r>
-        <w:rPr>
-          <w:lang w:val="en-US"/>
-        </w:rPr>
-        <w:t xml:space="preserve"> </w:t>
-      </w:r>
-      <w:r>
-        <w:t>добавили</w:t>
-      </w:r>
-      <w:r>
-        <w:rPr>
-          <w:lang w:val="en-US"/>
-        </w:rPr>
-        <w:t xml:space="preserve"> </w:t>
-      </w:r>
-      <w:r>
-        <w:t>индекс</w:t>
-      </w:r>
-    </w:p>
-    <w:p>
-      <w:pPr>
-        <w:autoSpaceDE w:val="0"/>
-        <w:autoSpaceDN w:val="0"/>
-        <w:adjustRightInd w:val="0"/>
-        <w:spacing w:after="0" w:line="240" w:lineRule="auto"/>
-        <w:rPr>
-          <w:rFonts w:ascii="Consolas" w:hAnsi="Consolas" w:cs="Consolas"/>
-          <w:color w:val="000000"/>
-          <w:sz w:val="19"/>
-          <w:szCs w:val="19"/>
-          <w:lang w:val="en-US"/>
-        </w:rPr>
-      </w:pPr>
-      <w:r>
-        <w:rPr>
-          <w:rFonts w:ascii="Consolas" w:hAnsi="Consolas" w:cs="Consolas"/>
-          <w:color w:val="0000FF"/>
-          <w:sz w:val="19"/>
-          <w:szCs w:val="19"/>
-          <w:lang w:val="en-US"/>
-        </w:rPr>
-        <w:t>CREATE</w:t>
-      </w:r>
-      <w:r>
-        <w:rPr>
-          <w:rFonts w:ascii="Consolas" w:hAnsi="Consolas" w:cs="Consolas"/>
-          <w:color w:val="000000"/>
-          <w:sz w:val="19"/>
-          <w:szCs w:val="19"/>
-          <w:lang w:val="en-US"/>
-        </w:rPr>
-        <w:t xml:space="preserve"> </w:t>
-      </w:r>
-      <w:r>
-        <w:rPr>
-          <w:rFonts w:ascii="Consolas" w:hAnsi="Consolas" w:cs="Consolas"/>
-          <w:color w:val="0000FF"/>
-          <w:sz w:val="19"/>
-          <w:szCs w:val="19"/>
-          <w:lang w:val="en-US"/>
-        </w:rPr>
-        <w:t>INDEX</w:t>
-      </w:r>
-      <w:r>
-        <w:rPr>
-          <w:rFonts w:ascii="Consolas" w:hAnsi="Consolas" w:cs="Consolas"/>
-          <w:color w:val="000000"/>
-          <w:sz w:val="19"/>
-          <w:szCs w:val="19"/>
-          <w:lang w:val="en-US"/>
-        </w:rPr>
-        <w:t xml:space="preserve"> </w:t>
-      </w:r>
-      <w:proofErr w:type="spellStart"/>
-      <w:r>
-        <w:rPr>
-          <w:rFonts w:ascii="Consolas" w:hAnsi="Consolas" w:cs="Consolas"/>
-          <w:color w:val="000000"/>
-          <w:sz w:val="19"/>
-          <w:szCs w:val="19"/>
-          <w:lang w:val="en-US"/>
-        </w:rPr>
-        <w:t>idx_Employees_LastName_DateOfBirth</w:t>
-      </w:r>
-      <w:proofErr w:type="spellEnd"/>
-    </w:p>
-    <w:p>
-      <w:pPr>
-        <w:autoSpaceDE w:val="0"/>
-        <w:autoSpaceDN w:val="0"/>
-        <w:adjustRightInd w:val="0"/>
-        <w:spacing w:after="0" w:line="240" w:lineRule="auto"/>
-        <w:rPr>
-          <w:rFonts w:ascii="Consolas" w:hAnsi="Consolas" w:cs="Consolas"/>
-          <w:color w:val="808080"/>
-          <w:sz w:val="19"/>
-          <w:szCs w:val="19"/>
-        </w:rPr>
-      </w:pPr>
-      <w:r>
-        <w:rPr>
-          <w:rFonts w:ascii="Consolas" w:hAnsi="Consolas" w:cs="Consolas"/>
-          <w:color w:val="000000"/>
-          <w:sz w:val="19"/>
-          <w:szCs w:val="19"/>
-          <w:lang w:val="en-US"/>
-        </w:rPr>
-        <w:tab/>
-      </w:r>
-      <w:r>
-        <w:rPr>
-          <w:rFonts w:ascii="Consolas" w:hAnsi="Consolas" w:cs="Consolas"/>
-          <w:color w:val="0000FF"/>
-          <w:sz w:val="19"/>
-          <w:szCs w:val="19"/>
-          <w:lang w:val="en-US"/>
-        </w:rPr>
-        <w:t>ON</w:t>
-      </w:r>
-      <w:r>
-        <w:rPr>
-          <w:rFonts w:ascii="Consolas" w:hAnsi="Consolas" w:cs="Consolas"/>
-          <w:color w:val="000000"/>
-          <w:sz w:val="19"/>
-          <w:szCs w:val="19"/>
-        </w:rPr>
-        <w:t xml:space="preserve"> </w:t>
-      </w:r>
-      <w:r>
-        <w:rPr>
-          <w:rFonts w:ascii="Consolas" w:hAnsi="Consolas" w:cs="Consolas"/>
-          <w:color w:val="000000"/>
-          <w:sz w:val="19"/>
-          <w:szCs w:val="19"/>
-          <w:lang w:val="en-US"/>
-        </w:rPr>
-        <w:t>Employees</w:t>
-      </w:r>
-      <w:r>
-        <w:rPr>
-          <w:rFonts w:ascii="Consolas" w:hAnsi="Consolas" w:cs="Consolas"/>
-          <w:color w:val="0000FF"/>
-          <w:sz w:val="19"/>
-          <w:szCs w:val="19"/>
-        </w:rPr>
-        <w:t xml:space="preserve"> </w:t>
-      </w:r>
-      <w:r>
-        <w:rPr>
-          <w:rFonts w:ascii="Consolas" w:hAnsi="Consolas" w:cs="Consolas"/>
-          <w:color w:val="808080"/>
-          <w:sz w:val="19"/>
-          <w:szCs w:val="19"/>
-        </w:rPr>
-        <w:t>(</w:t>
-      </w:r>
-      <w:proofErr w:type="spellStart"/>
-      <w:r>
-        <w:rPr>
-          <w:rFonts w:ascii="Consolas" w:hAnsi="Consolas" w:cs="Consolas"/>
-          <w:color w:val="000000"/>
-          <w:sz w:val="19"/>
-          <w:szCs w:val="19"/>
-          <w:lang w:val="en-US"/>
-        </w:rPr>
-        <w:t>LastName</w:t>
-      </w:r>
-      <w:proofErr w:type="spellEnd"/>
-      <w:r>
-        <w:rPr>
-          <w:rFonts w:ascii="Consolas" w:hAnsi="Consolas" w:cs="Consolas"/>
-          <w:color w:val="808080"/>
-          <w:sz w:val="19"/>
-          <w:szCs w:val="19"/>
-        </w:rPr>
-        <w:t>,</w:t>
-      </w:r>
-      <w:r>
-        <w:rPr>
-          <w:rFonts w:ascii="Consolas" w:hAnsi="Consolas" w:cs="Consolas"/>
-          <w:color w:val="000000"/>
-          <w:sz w:val="19"/>
-          <w:szCs w:val="19"/>
-        </w:rPr>
-        <w:t xml:space="preserve"> </w:t>
-      </w:r>
-      <w:proofErr w:type="spellStart"/>
-      <w:r>
-        <w:rPr>
-          <w:rFonts w:ascii="Consolas" w:hAnsi="Consolas" w:cs="Consolas"/>
-          <w:color w:val="000000"/>
-          <w:sz w:val="19"/>
-          <w:szCs w:val="19"/>
-          <w:lang w:val="en-US"/>
-        </w:rPr>
-        <w:t>DateOfBirth</w:t>
-      </w:r>
-      <w:proofErr w:type="spellEnd"/>
-      <w:r>
-        <w:rPr>
-          <w:rFonts w:ascii="Consolas" w:hAnsi="Consolas" w:cs="Consolas"/>
-          <w:color w:val="808080"/>
-          <w:sz w:val="19"/>
-          <w:szCs w:val="19"/>
-        </w:rPr>
-        <w:t>)</w:t>
-      </w:r>
-    </w:p>
-    <w:p>
-      <w:pPr>
-        <w:autoSpaceDE w:val="0"/>
-        <w:autoSpaceDN w:val="0"/>
-        <w:adjustRightInd w:val="0"/>
-        <w:spacing w:after="0" w:line="240" w:lineRule="auto"/>
-        <w:rPr>
-          <w:rFonts w:ascii="Consolas" w:hAnsi="Consolas" w:cs="Consolas"/>
-          <w:color w:val="808080"/>
-          <w:sz w:val="19"/>
-          <w:szCs w:val="19"/>
-        </w:rPr>
-      </w:pPr>
-    </w:p>
-    <w:p>
-      <w:pPr>
-        <w:autoSpaceDE w:val="0"/>
-        <w:autoSpaceDN w:val="0"/>
-        <w:adjustRightInd w:val="0"/>
-        <w:spacing w:after="0" w:line="240" w:lineRule="auto"/>
-      </w:pPr>
-      <w:r>
-        <w:t>Как он повлияет на скорость исполнения запроса, что можно изменить в индексе или запросе?</w:t>
-      </w:r>
-    </w:p>
-    <w:p>
-      <w:pPr>
-        <w:autoSpaceDE w:val="0"/>
-        <w:autoSpaceDN w:val="0"/>
-        <w:adjustRightInd w:val="0"/>
-        <w:spacing w:after="0" w:line="240" w:lineRule="auto"/>
-      </w:pPr>
-    </w:p>
-    <w:p>
-      <w:pPr>
-        <w:autoSpaceDE w:val="0"/>
-        <w:autoSpaceDN w:val="0"/>
-        <w:adjustRightInd w:val="0"/>
-        <w:spacing w:after="0" w:line="240" w:lineRule="auto"/>
-        <w:rPr>
-          <w:rFonts w:ascii="Consolas" w:hAnsi="Consolas" w:cs="Consolas"/>
-          <w:color w:val="000000"/>
-          <w:sz w:val="19"/>
-          <w:szCs w:val="19"/>
-          <w:lang w:val="en-US"/>
-        </w:rPr>
-      </w:pPr>
-      <w:r>
-        <w:rPr>
-          <w:rFonts w:ascii="Consolas" w:hAnsi="Consolas" w:cs="Consolas"/>
-          <w:color w:val="0000FF"/>
-          <w:sz w:val="19"/>
-          <w:szCs w:val="19"/>
-          <w:lang w:val="en-US"/>
-        </w:rPr>
-        <w:t>SELECT</w:t>
-      </w:r>
-      <w:r>
-        <w:rPr>
-          <w:rFonts w:ascii="Consolas" w:hAnsi="Consolas" w:cs="Consolas"/>
-          <w:color w:val="000000"/>
-          <w:sz w:val="19"/>
-          <w:szCs w:val="19"/>
-          <w:lang w:val="en-US"/>
-        </w:rPr>
-        <w:t xml:space="preserve"> </w:t>
-      </w:r>
-      <w:r>
-        <w:rPr>
-          <w:rFonts w:ascii="Consolas" w:hAnsi="Consolas" w:cs="Consolas"/>
-          <w:color w:val="0000FF"/>
-          <w:sz w:val="19"/>
-          <w:szCs w:val="19"/>
-          <w:lang w:val="en-US"/>
-        </w:rPr>
-        <w:t>*</w:t>
-      </w:r>
-    </w:p>
-    <w:p>
-      <w:pPr>
-        <w:autoSpaceDE w:val="0"/>
-        <w:autoSpaceDN w:val="0"/>
-        <w:adjustRightInd w:val="0"/>
-        <w:spacing w:after="0" w:line="240" w:lineRule="auto"/>
-        <w:rPr>
-          <w:rFonts w:ascii="Consolas" w:hAnsi="Consolas" w:cs="Consolas"/>
-          <w:color w:val="000000"/>
-          <w:sz w:val="19"/>
-          <w:szCs w:val="19"/>
-          <w:lang w:val="en-US"/>
-        </w:rPr>
-      </w:pPr>
-      <w:r>
-        <w:rPr>
-          <w:rFonts w:ascii="Consolas" w:hAnsi="Consolas" w:cs="Consolas"/>
-          <w:color w:val="0000FF"/>
-          <w:sz w:val="19"/>
-          <w:szCs w:val="19"/>
-          <w:lang w:val="en-US"/>
-        </w:rPr>
-        <w:t>FROM</w:t>
-      </w:r>
-      <w:r>
-        <w:rPr>
-          <w:rFonts w:ascii="Consolas" w:hAnsi="Consolas" w:cs="Consolas"/>
-          <w:color w:val="000000"/>
-          <w:sz w:val="19"/>
-          <w:szCs w:val="19"/>
-          <w:lang w:val="en-US"/>
-        </w:rPr>
-        <w:t xml:space="preserve"> Employees</w:t>
-      </w:r>
-    </w:p>
-    <w:p>
-      <w:pPr>
-        <w:autoSpaceDE w:val="0"/>
-        <w:autoSpaceDN w:val="0"/>
-        <w:adjustRightInd w:val="0"/>
-        <w:spacing w:after="0" w:line="240" w:lineRule="auto"/>
-        <w:rPr>
-          <w:rFonts w:ascii="Consolas" w:hAnsi="Consolas" w:cs="Consolas"/>
-          <w:color w:val="FF0000"/>
-          <w:sz w:val="19"/>
-          <w:szCs w:val="19"/>
-          <w:lang w:val="en-US"/>
-        </w:rPr>
-      </w:pPr>
-      <w:r>
-        <w:rPr>
-          <w:rFonts w:ascii="Consolas" w:hAnsi="Consolas" w:cs="Consolas"/>
-          <w:color w:val="0000FF"/>
-          <w:sz w:val="19"/>
-          <w:szCs w:val="19"/>
-          <w:lang w:val="en-US"/>
-        </w:rPr>
-        <w:t>WHERE</w:t>
-      </w:r>
-      <w:r>
-        <w:rPr>
-          <w:rFonts w:ascii="Consolas" w:hAnsi="Consolas" w:cs="Consolas"/>
-          <w:color w:val="000000"/>
-          <w:sz w:val="19"/>
-          <w:szCs w:val="19"/>
-          <w:lang w:val="en-US"/>
-        </w:rPr>
-        <w:t xml:space="preserve"> </w:t>
-      </w:r>
-      <w:proofErr w:type="spellStart"/>
-      <w:r>
-        <w:rPr>
-          <w:rFonts w:ascii="Consolas" w:hAnsi="Consolas" w:cs="Consolas"/>
-          <w:color w:val="000000"/>
-          <w:sz w:val="19"/>
-          <w:szCs w:val="19"/>
-          <w:lang w:val="en-US"/>
-        </w:rPr>
-        <w:t>DateOfBirth</w:t>
-      </w:r>
-      <w:proofErr w:type="spellEnd"/>
-      <w:r>
-        <w:rPr>
-          <w:rFonts w:ascii="Consolas" w:hAnsi="Consolas" w:cs="Consolas"/>
-          <w:color w:val="000000"/>
-          <w:sz w:val="19"/>
-          <w:szCs w:val="19"/>
-          <w:lang w:val="en-US"/>
-        </w:rPr>
-        <w:t xml:space="preserve"> </w:t>
-      </w:r>
-      <w:r>
-        <w:rPr>
-          <w:rFonts w:ascii="Consolas" w:hAnsi="Consolas" w:cs="Consolas"/>
-          <w:color w:val="000000"/>
-          <w:sz w:val="19"/>
-          <w:szCs w:val="19"/>
-          <w:lang w:val="en-US"/>
-        </w:rPr>
-        <w:t xml:space="preserve">&gt; </w:t>
-      </w:r>
-      <w:r>
-        <w:rPr>
-          <w:rFonts w:ascii="Consolas" w:hAnsi="Consolas" w:cs="Consolas"/>
-          <w:color w:val="FF0000"/>
-          <w:sz w:val="19"/>
-          <w:szCs w:val="19"/>
-          <w:lang w:val="en-US"/>
-        </w:rPr>
-        <w:t>'</w:t>
-      </w:r>
-      <w:r>
-        <w:rPr>
-          <w:rFonts w:ascii="Consolas" w:hAnsi="Consolas" w:cs="Consolas"/>
-          <w:color w:val="FF0000"/>
-          <w:sz w:val="19"/>
-          <w:szCs w:val="19"/>
-          <w:lang w:val="en-US"/>
-        </w:rPr>
-        <w:t>2000-01-01</w:t>
-      </w:r>
-      <w:r>
-        <w:rPr>
-          <w:rFonts w:ascii="Consolas" w:hAnsi="Consolas" w:cs="Consolas"/>
-          <w:color w:val="FF0000"/>
-          <w:sz w:val="19"/>
-          <w:szCs w:val="19"/>
-          <w:lang w:val="en-US"/>
-        </w:rPr>
-        <w:t>'</w:t>
-      </w:r>
-    </w:p>
-    <w:p>
-      <w:pPr>
-        <w:autoSpaceDE w:val="0"/>
-        <w:autoSpaceDN w:val="0"/>
-        <w:adjustRightInd w:val="0"/>
-        <w:spacing w:after="0" w:line="240" w:lineRule="auto"/>
-        <w:rPr>
-          <w:rFonts w:ascii="Consolas" w:hAnsi="Consolas" w:cs="Consolas"/>
-          <w:color w:val="FF0000"/>
-          <w:sz w:val="19"/>
-          <w:szCs w:val="19"/>
-          <w:lang w:val="en-US"/>
-        </w:rPr>
-      </w:pPr>
-    </w:p>
-    <w:p>
-      <w:pPr>
-        <w:autoSpaceDE w:val="0"/>
-        <w:autoSpaceDN w:val="0"/>
-        <w:adjustRightInd w:val="0"/>
-        <w:spacing w:after="0" w:line="240" w:lineRule="auto"/>
+      </w:pPr>
+      <w:r>
         <w:rPr>
           <w:rFonts w:cstheme="minorHAnsi"/>
           <w:color w:val="000000" w:themeColor="text1"/>
         </w:rPr>
-      </w:pPr>
-      <w:r>
+        <w:t xml:space="preserve">В этом случае, за счет того, что порядок столбцов в индексе совпадает с порядком поиска и сортировки, скорость запроса увеличится. </w:t>
+      </w:r>
+    </w:p>
+    <w:p>
+      <w:pPr>
+        <w:autoSpaceDE w:val="0"/>
+        <w:autoSpaceDN w:val="0"/>
+        <w:adjustRightInd w:val="0"/>
+        <w:spacing w:after="0" w:line="240" w:lineRule="auto"/>
         <w:rPr>
           <w:rFonts w:cstheme="minorHAnsi"/>
           <w:color w:val="000000" w:themeColor="text1"/>
         </w:rPr>
-        <w:t>Ответ:</w:t>
-      </w:r>
-    </w:p>
-    <w:p>
-      <w:pPr>
-        <w:autoSpaceDE w:val="0"/>
-        <w:autoSpaceDN w:val="0"/>
-        <w:adjustRightInd w:val="0"/>
-        <w:spacing w:after="0" w:line="240" w:lineRule="auto"/>
+      </w:pPr>
+      <w:r>
         <w:rPr>
           <w:rFonts w:cstheme="minorHAnsi"/>
           <w:color w:val="000000" w:themeColor="text1"/>
         </w:rPr>
-      </w:pPr>
-      <w:r>
+        <w:t xml:space="preserve">Изменение: </w:t>
+      </w:r>
+    </w:p>
+    <w:p>
+      <w:pPr>
+        <w:autoSpaceDE w:val="0"/>
+        <w:autoSpaceDN w:val="0"/>
+        <w:adjustRightInd w:val="0"/>
+        <w:spacing w:after="0" w:line="240" w:lineRule="auto"/>
         <w:rPr>
           <w:rFonts w:cstheme="minorHAnsi"/>
           <w:color w:val="000000" w:themeColor="text1"/>
-        </w:rPr>
-        <w:t xml:space="preserve">В этом случае порядок поиска происходит уже не проиндексированному столбцу, из-за чего скорость не должна увеличиться. </w:t>
-      </w:r>
-    </w:p>
-    <w:p>
-      <w:pPr>
-        <w:autoSpaceDE w:val="0"/>
-        <w:autoSpaceDN w:val="0"/>
-        <w:adjustRightInd w:val="0"/>
-        <w:spacing w:after="0" w:line="240" w:lineRule="auto"/>
+          <w:lang w:val="en-US"/>
+        </w:rPr>
+      </w:pPr>
+      <w:r>
         <w:rPr>
           <w:rFonts w:cstheme="minorHAnsi"/>
           <w:color w:val="000000" w:themeColor="text1"/>
         </w:rPr>
-      </w:pPr>
+        <w:t xml:space="preserve">Но есть возможность еще дополнительно ускорить запрос, если мы немного изменим индекс, переделав порядок сортировки </w:t>
+      </w:r>
+      <w:proofErr w:type="spellStart"/>
       <w:r>
         <w:rPr>
           <w:rFonts w:cstheme="minorHAnsi"/>
           <w:color w:val="000000" w:themeColor="text1"/>
-        </w:rPr>
-        <w:t>Изменение:</w:t>
-      </w:r>
+          <w:lang w:val="en-US"/>
+        </w:rPr>
+        <w:t>DateOfBirth</w:t>
+      </w:r>
+      <w:proofErr w:type="spellEnd"/>
     </w:p>
     <w:p>
       <w:pPr>
@@ -3535,30 +3280,807 @@
         <w:rPr>
           <w:rFonts w:cstheme="minorHAnsi"/>
           <w:color w:val="000000" w:themeColor="text1"/>
-        </w:rPr>
-      </w:pPr>
-      <w:r>
+          <w:lang w:val="en-US"/>
+        </w:rPr>
+      </w:pPr>
+    </w:p>
+    <w:p>
+      <w:pPr>
+        <w:autoSpaceDE w:val="0"/>
+        <w:autoSpaceDN w:val="0"/>
+        <w:adjustRightInd w:val="0"/>
+        <w:spacing w:after="0" w:line="240" w:lineRule="auto"/>
+        <w:rPr>
+          <w:rFonts w:ascii="Consolas" w:hAnsi="Consolas" w:cs="Consolas"/>
+          <w:color w:val="000000"/>
+          <w:sz w:val="19"/>
+          <w:szCs w:val="19"/>
+          <w:lang w:val="en-US"/>
+        </w:rPr>
+      </w:pPr>
+      <w:r>
+        <w:rPr>
+          <w:rFonts w:ascii="Consolas" w:hAnsi="Consolas" w:cs="Consolas"/>
+          <w:color w:val="0000FF"/>
+          <w:sz w:val="19"/>
+          <w:szCs w:val="19"/>
+          <w:lang w:val="en-US"/>
+        </w:rPr>
+        <w:t>CREATE</w:t>
+      </w:r>
+      <w:r>
+        <w:rPr>
+          <w:rFonts w:ascii="Consolas" w:hAnsi="Consolas" w:cs="Consolas"/>
+          <w:color w:val="000000"/>
+          <w:sz w:val="19"/>
+          <w:szCs w:val="19"/>
+          <w:lang w:val="en-US"/>
+        </w:rPr>
+        <w:t xml:space="preserve"> </w:t>
+      </w:r>
+      <w:r>
+        <w:rPr>
+          <w:rFonts w:ascii="Consolas" w:hAnsi="Consolas" w:cs="Consolas"/>
+          <w:color w:val="0000FF"/>
+          <w:sz w:val="19"/>
+          <w:szCs w:val="19"/>
+          <w:lang w:val="en-US"/>
+        </w:rPr>
+        <w:t>INDEX</w:t>
+      </w:r>
+      <w:r>
+        <w:rPr>
+          <w:rFonts w:ascii="Consolas" w:hAnsi="Consolas" w:cs="Consolas"/>
+          <w:color w:val="000000"/>
+          <w:sz w:val="19"/>
+          <w:szCs w:val="19"/>
+          <w:lang w:val="en-US"/>
+        </w:rPr>
+        <w:t xml:space="preserve"> </w:t>
+      </w:r>
+      <w:proofErr w:type="spellStart"/>
+      <w:r>
+        <w:rPr>
+          <w:rFonts w:ascii="Consolas" w:hAnsi="Consolas" w:cs="Consolas"/>
+          <w:color w:val="000000"/>
+          <w:sz w:val="19"/>
+          <w:szCs w:val="19"/>
+          <w:lang w:val="en-US"/>
+        </w:rPr>
+        <w:t>idx_Employees_LastName_DateOfBirth</w:t>
+      </w:r>
+      <w:proofErr w:type="spellEnd"/>
+    </w:p>
+    <w:p>
+      <w:pPr>
+        <w:autoSpaceDE w:val="0"/>
+        <w:autoSpaceDN w:val="0"/>
+        <w:adjustRightInd w:val="0"/>
+        <w:spacing w:after="0" w:line="240" w:lineRule="auto"/>
+        <w:rPr>
+          <w:rFonts w:ascii="Consolas" w:hAnsi="Consolas" w:cs="Consolas"/>
+          <w:color w:val="808080"/>
+          <w:sz w:val="19"/>
+          <w:szCs w:val="19"/>
+          <w:lang w:val="en-US"/>
+        </w:rPr>
+      </w:pPr>
+      <w:r>
+        <w:rPr>
+          <w:rFonts w:ascii="Consolas" w:hAnsi="Consolas" w:cs="Consolas"/>
+          <w:color w:val="000000"/>
+          <w:sz w:val="19"/>
+          <w:szCs w:val="19"/>
+          <w:lang w:val="en-US"/>
+        </w:rPr>
+        <w:tab/>
+      </w:r>
+      <w:r>
+        <w:rPr>
+          <w:rFonts w:ascii="Consolas" w:hAnsi="Consolas" w:cs="Consolas"/>
+          <w:color w:val="0000FF"/>
+          <w:sz w:val="19"/>
+          <w:szCs w:val="19"/>
+          <w:lang w:val="en-US"/>
+        </w:rPr>
+        <w:t>ON</w:t>
+      </w:r>
+      <w:r>
+        <w:rPr>
+          <w:rFonts w:ascii="Consolas" w:hAnsi="Consolas" w:cs="Consolas"/>
+          <w:color w:val="000000"/>
+          <w:sz w:val="19"/>
+          <w:szCs w:val="19"/>
+          <w:lang w:val="en-US"/>
+        </w:rPr>
+        <w:t xml:space="preserve"> </w:t>
+      </w:r>
+      <w:r>
+        <w:rPr>
+          <w:rFonts w:ascii="Consolas" w:hAnsi="Consolas" w:cs="Consolas"/>
+          <w:color w:val="000000"/>
+          <w:sz w:val="19"/>
+          <w:szCs w:val="19"/>
+          <w:lang w:val="en-US"/>
+        </w:rPr>
+        <w:t>Employees</w:t>
+      </w:r>
+      <w:r>
+        <w:rPr>
+          <w:rFonts w:ascii="Consolas" w:hAnsi="Consolas" w:cs="Consolas"/>
+          <w:color w:val="0000FF"/>
+          <w:sz w:val="19"/>
+          <w:szCs w:val="19"/>
+          <w:lang w:val="en-US"/>
+        </w:rPr>
+        <w:t xml:space="preserve"> </w:t>
+      </w:r>
+      <w:r>
+        <w:rPr>
+          <w:rFonts w:ascii="Consolas" w:hAnsi="Consolas" w:cs="Consolas"/>
+          <w:color w:val="808080"/>
+          <w:sz w:val="19"/>
+          <w:szCs w:val="19"/>
+          <w:lang w:val="en-US"/>
+        </w:rPr>
+        <w:t>(</w:t>
+      </w:r>
+      <w:proofErr w:type="spellStart"/>
+      <w:r>
+        <w:rPr>
+          <w:rFonts w:ascii="Consolas" w:hAnsi="Consolas" w:cs="Consolas"/>
+          <w:color w:val="000000"/>
+          <w:sz w:val="19"/>
+          <w:szCs w:val="19"/>
+          <w:lang w:val="en-US"/>
+        </w:rPr>
+        <w:t>LastName</w:t>
+      </w:r>
+      <w:proofErr w:type="spellEnd"/>
+      <w:r>
+        <w:rPr>
+          <w:rFonts w:ascii="Consolas" w:hAnsi="Consolas" w:cs="Consolas"/>
+          <w:color w:val="808080"/>
+          <w:sz w:val="19"/>
+          <w:szCs w:val="19"/>
+          <w:lang w:val="en-US"/>
+        </w:rPr>
+        <w:t>,</w:t>
+      </w:r>
+      <w:r>
+        <w:rPr>
+          <w:rFonts w:ascii="Consolas" w:hAnsi="Consolas" w:cs="Consolas"/>
+          <w:color w:val="000000"/>
+          <w:sz w:val="19"/>
+          <w:szCs w:val="19"/>
+          <w:lang w:val="en-US"/>
+        </w:rPr>
+        <w:t xml:space="preserve"> </w:t>
+      </w:r>
+      <w:proofErr w:type="spellStart"/>
+      <w:r>
+        <w:rPr>
+          <w:rFonts w:ascii="Consolas" w:hAnsi="Consolas" w:cs="Consolas"/>
+          <w:color w:val="000000"/>
+          <w:sz w:val="19"/>
+          <w:szCs w:val="19"/>
+          <w:lang w:val="en-US"/>
+        </w:rPr>
+        <w:t>DateOfBirth</w:t>
+      </w:r>
+      <w:proofErr w:type="spellEnd"/>
+      <w:r>
+        <w:rPr>
+          <w:rFonts w:ascii="Consolas" w:hAnsi="Consolas" w:cs="Consolas"/>
+          <w:color w:val="000000"/>
+          <w:sz w:val="19"/>
+          <w:szCs w:val="19"/>
+          <w:lang w:val="en-US"/>
+        </w:rPr>
+        <w:t xml:space="preserve"> DESC</w:t>
+      </w:r>
+      <w:r>
+        <w:rPr>
+          <w:rFonts w:ascii="Consolas" w:hAnsi="Consolas" w:cs="Consolas"/>
+          <w:color w:val="808080"/>
+          <w:sz w:val="19"/>
+          <w:szCs w:val="19"/>
+          <w:lang w:val="en-US"/>
+        </w:rPr>
+        <w:t>)</w:t>
+      </w:r>
+    </w:p>
+    <w:p>
+      <w:pPr>
+        <w:autoSpaceDE w:val="0"/>
+        <w:autoSpaceDN w:val="0"/>
+        <w:adjustRightInd w:val="0"/>
+        <w:spacing w:after="0" w:line="240" w:lineRule="auto"/>
         <w:rPr>
           <w:rFonts w:cstheme="minorHAnsi"/>
           <w:color w:val="000000" w:themeColor="text1"/>
-        </w:rPr>
-        <w:t xml:space="preserve">Стоит убрать составной индекс, и ввести для столбца </w:t>
-      </w:r>
-      <w:proofErr w:type="spellStart"/>
+          <w:lang w:val="en-US"/>
+        </w:rPr>
+      </w:pPr>
       <w:r>
         <w:rPr>
           <w:rFonts w:cstheme="minorHAnsi"/>
           <w:color w:val="000000" w:themeColor="text1"/>
           <w:lang w:val="en-US"/>
         </w:rPr>
-        <w:t>DateBirth</w:t>
+        <w:br/>
+      </w:r>
+    </w:p>
+    <w:p>
+      <w:pPr>
+        <w:autoSpaceDE w:val="0"/>
+        <w:autoSpaceDN w:val="0"/>
+        <w:adjustRightInd w:val="0"/>
+        <w:spacing w:after="0" w:line="240" w:lineRule="auto"/>
+        <w:rPr>
+          <w:rFonts w:ascii="Consolas" w:hAnsi="Consolas" w:cs="Consolas"/>
+          <w:color w:val="0000FF"/>
+          <w:sz w:val="19"/>
+          <w:szCs w:val="19"/>
+          <w:lang w:val="en-US"/>
+        </w:rPr>
+      </w:pPr>
+    </w:p>
+    <w:p>
+      <w:pPr>
+        <w:pStyle w:val="1"/>
+        <w:rPr>
+          <w:lang w:val="en-US"/>
+        </w:rPr>
+      </w:pPr>
+      <w:r>
+        <w:t>Задача</w:t>
+      </w:r>
+      <w:r>
+        <w:rPr>
+          <w:lang w:val="en-US"/>
+        </w:rPr>
+        <w:t xml:space="preserve"> </w:t>
+      </w:r>
+      <w:r>
+        <w:rPr>
+          <w:lang w:val="en-US"/>
+        </w:rPr>
+        <w:t>5</w:t>
+      </w:r>
+    </w:p>
+    <w:p>
+      <w:pPr>
+        <w:rPr>
+          <w:lang w:val="en-US"/>
+        </w:rPr>
+      </w:pPr>
+      <w:r>
+        <w:t>Мы</w:t>
+      </w:r>
+      <w:r>
+        <w:rPr>
+          <w:lang w:val="en-US"/>
+        </w:rPr>
+        <w:t xml:space="preserve"> </w:t>
+      </w:r>
+      <w:r>
+        <w:t>добавили</w:t>
+      </w:r>
+      <w:r>
+        <w:rPr>
+          <w:lang w:val="en-US"/>
+        </w:rPr>
+        <w:t xml:space="preserve"> </w:t>
+      </w:r>
+      <w:r>
+        <w:t>индекс</w:t>
+      </w:r>
+    </w:p>
+    <w:p>
+      <w:pPr>
+        <w:autoSpaceDE w:val="0"/>
+        <w:autoSpaceDN w:val="0"/>
+        <w:adjustRightInd w:val="0"/>
+        <w:spacing w:after="0" w:line="240" w:lineRule="auto"/>
+        <w:rPr>
+          <w:rFonts w:ascii="Consolas" w:hAnsi="Consolas" w:cs="Consolas"/>
+          <w:color w:val="000000"/>
+          <w:sz w:val="19"/>
+          <w:szCs w:val="19"/>
+          <w:lang w:val="en-US"/>
+        </w:rPr>
+      </w:pPr>
+      <w:r>
+        <w:rPr>
+          <w:rFonts w:ascii="Consolas" w:hAnsi="Consolas" w:cs="Consolas"/>
+          <w:color w:val="0000FF"/>
+          <w:sz w:val="19"/>
+          <w:szCs w:val="19"/>
+          <w:lang w:val="en-US"/>
+        </w:rPr>
+        <w:t>CREATE</w:t>
+      </w:r>
+      <w:r>
+        <w:rPr>
+          <w:rFonts w:ascii="Consolas" w:hAnsi="Consolas" w:cs="Consolas"/>
+          <w:color w:val="000000"/>
+          <w:sz w:val="19"/>
+          <w:szCs w:val="19"/>
+          <w:lang w:val="en-US"/>
+        </w:rPr>
+        <w:t xml:space="preserve"> </w:t>
+      </w:r>
+      <w:r>
+        <w:rPr>
+          <w:rFonts w:ascii="Consolas" w:hAnsi="Consolas" w:cs="Consolas"/>
+          <w:color w:val="0000FF"/>
+          <w:sz w:val="19"/>
+          <w:szCs w:val="19"/>
+          <w:lang w:val="en-US"/>
+        </w:rPr>
+        <w:t>INDEX</w:t>
+      </w:r>
+      <w:r>
+        <w:rPr>
+          <w:rFonts w:ascii="Consolas" w:hAnsi="Consolas" w:cs="Consolas"/>
+          <w:color w:val="000000"/>
+          <w:sz w:val="19"/>
+          <w:szCs w:val="19"/>
+          <w:lang w:val="en-US"/>
+        </w:rPr>
+        <w:t xml:space="preserve"> </w:t>
+      </w:r>
+      <w:proofErr w:type="spellStart"/>
+      <w:r>
+        <w:rPr>
+          <w:rFonts w:ascii="Consolas" w:hAnsi="Consolas" w:cs="Consolas"/>
+          <w:color w:val="000000"/>
+          <w:sz w:val="19"/>
+          <w:szCs w:val="19"/>
+          <w:lang w:val="en-US"/>
+        </w:rPr>
+        <w:t>idx_Employees_LastName_DateOfBirth</w:t>
       </w:r>
       <w:proofErr w:type="spellEnd"/>
-      <w:r>
+    </w:p>
+    <w:p>
+      <w:pPr>
+        <w:autoSpaceDE w:val="0"/>
+        <w:autoSpaceDN w:val="0"/>
+        <w:adjustRightInd w:val="0"/>
+        <w:spacing w:after="0" w:line="240" w:lineRule="auto"/>
+        <w:rPr>
+          <w:rFonts w:ascii="Consolas" w:hAnsi="Consolas" w:cs="Consolas"/>
+          <w:color w:val="808080"/>
+          <w:sz w:val="19"/>
+          <w:szCs w:val="19"/>
+        </w:rPr>
+      </w:pPr>
+      <w:r>
+        <w:rPr>
+          <w:rFonts w:ascii="Consolas" w:hAnsi="Consolas" w:cs="Consolas"/>
+          <w:color w:val="000000"/>
+          <w:sz w:val="19"/>
+          <w:szCs w:val="19"/>
+          <w:lang w:val="en-US"/>
+        </w:rPr>
+        <w:tab/>
+      </w:r>
+      <w:r>
+        <w:rPr>
+          <w:rFonts w:ascii="Consolas" w:hAnsi="Consolas" w:cs="Consolas"/>
+          <w:color w:val="0000FF"/>
+          <w:sz w:val="19"/>
+          <w:szCs w:val="19"/>
+          <w:lang w:val="en-US"/>
+        </w:rPr>
+        <w:t>ON</w:t>
+      </w:r>
+      <w:r>
+        <w:rPr>
+          <w:rFonts w:ascii="Consolas" w:hAnsi="Consolas" w:cs="Consolas"/>
+          <w:color w:val="000000"/>
+          <w:sz w:val="19"/>
+          <w:szCs w:val="19"/>
+        </w:rPr>
+        <w:t xml:space="preserve"> </w:t>
+      </w:r>
+      <w:r>
+        <w:rPr>
+          <w:rFonts w:ascii="Consolas" w:hAnsi="Consolas" w:cs="Consolas"/>
+          <w:color w:val="000000"/>
+          <w:sz w:val="19"/>
+          <w:szCs w:val="19"/>
+          <w:lang w:val="en-US"/>
+        </w:rPr>
+        <w:t>Employees</w:t>
+      </w:r>
+      <w:r>
+        <w:rPr>
+          <w:rFonts w:ascii="Consolas" w:hAnsi="Consolas" w:cs="Consolas"/>
+          <w:color w:val="0000FF"/>
+          <w:sz w:val="19"/>
+          <w:szCs w:val="19"/>
+        </w:rPr>
+        <w:t xml:space="preserve"> </w:t>
+      </w:r>
+      <w:r>
+        <w:rPr>
+          <w:rFonts w:ascii="Consolas" w:hAnsi="Consolas" w:cs="Consolas"/>
+          <w:color w:val="808080"/>
+          <w:sz w:val="19"/>
+          <w:szCs w:val="19"/>
+        </w:rPr>
+        <w:t>(</w:t>
+      </w:r>
+      <w:proofErr w:type="spellStart"/>
+      <w:r>
+        <w:rPr>
+          <w:rFonts w:ascii="Consolas" w:hAnsi="Consolas" w:cs="Consolas"/>
+          <w:color w:val="000000"/>
+          <w:sz w:val="19"/>
+          <w:szCs w:val="19"/>
+          <w:lang w:val="en-US"/>
+        </w:rPr>
+        <w:t>LastName</w:t>
+      </w:r>
+      <w:proofErr w:type="spellEnd"/>
+      <w:r>
+        <w:rPr>
+          <w:rFonts w:ascii="Consolas" w:hAnsi="Consolas" w:cs="Consolas"/>
+          <w:color w:val="808080"/>
+          <w:sz w:val="19"/>
+          <w:szCs w:val="19"/>
+        </w:rPr>
+        <w:t>,</w:t>
+      </w:r>
+      <w:r>
+        <w:rPr>
+          <w:rFonts w:ascii="Consolas" w:hAnsi="Consolas" w:cs="Consolas"/>
+          <w:color w:val="000000"/>
+          <w:sz w:val="19"/>
+          <w:szCs w:val="19"/>
+        </w:rPr>
+        <w:t xml:space="preserve"> </w:t>
+      </w:r>
+      <w:proofErr w:type="spellStart"/>
+      <w:r>
+        <w:rPr>
+          <w:rFonts w:ascii="Consolas" w:hAnsi="Consolas" w:cs="Consolas"/>
+          <w:color w:val="000000"/>
+          <w:sz w:val="19"/>
+          <w:szCs w:val="19"/>
+          <w:lang w:val="en-US"/>
+        </w:rPr>
+        <w:t>DateOfBirth</w:t>
+      </w:r>
+      <w:proofErr w:type="spellEnd"/>
+      <w:r>
+        <w:rPr>
+          <w:rFonts w:ascii="Consolas" w:hAnsi="Consolas" w:cs="Consolas"/>
+          <w:color w:val="808080"/>
+          <w:sz w:val="19"/>
+          <w:szCs w:val="19"/>
+        </w:rPr>
+        <w:t>)</w:t>
+      </w:r>
+    </w:p>
+    <w:p>
+      <w:pPr>
+        <w:autoSpaceDE w:val="0"/>
+        <w:autoSpaceDN w:val="0"/>
+        <w:adjustRightInd w:val="0"/>
+        <w:spacing w:after="0" w:line="240" w:lineRule="auto"/>
+        <w:rPr>
+          <w:rFonts w:ascii="Consolas" w:hAnsi="Consolas" w:cs="Consolas"/>
+          <w:color w:val="808080"/>
+          <w:sz w:val="19"/>
+          <w:szCs w:val="19"/>
+        </w:rPr>
+      </w:pPr>
+    </w:p>
+    <w:p>
+      <w:pPr>
+        <w:autoSpaceDE w:val="0"/>
+        <w:autoSpaceDN w:val="0"/>
+        <w:adjustRightInd w:val="0"/>
+        <w:spacing w:after="0" w:line="240" w:lineRule="auto"/>
+      </w:pPr>
+      <w:r>
+        <w:t>Как он повлияет на скорость исполнения запроса, что можно изменить в индексе или запросе?</w:t>
+      </w:r>
+    </w:p>
+    <w:p>
+      <w:pPr>
+        <w:autoSpaceDE w:val="0"/>
+        <w:autoSpaceDN w:val="0"/>
+        <w:adjustRightInd w:val="0"/>
+        <w:spacing w:after="0" w:line="240" w:lineRule="auto"/>
+      </w:pPr>
+    </w:p>
+    <w:p>
+      <w:pPr>
+        <w:autoSpaceDE w:val="0"/>
+        <w:autoSpaceDN w:val="0"/>
+        <w:adjustRightInd w:val="0"/>
+        <w:spacing w:after="0" w:line="240" w:lineRule="auto"/>
+        <w:rPr>
+          <w:rFonts w:ascii="Consolas" w:hAnsi="Consolas" w:cs="Consolas"/>
+          <w:color w:val="000000"/>
+          <w:sz w:val="19"/>
+          <w:szCs w:val="19"/>
+          <w:lang w:val="en-US"/>
+        </w:rPr>
+      </w:pPr>
+      <w:r>
+        <w:rPr>
+          <w:rFonts w:ascii="Consolas" w:hAnsi="Consolas" w:cs="Consolas"/>
+          <w:color w:val="0000FF"/>
+          <w:sz w:val="19"/>
+          <w:szCs w:val="19"/>
+          <w:lang w:val="en-US"/>
+        </w:rPr>
+        <w:t>SELECT</w:t>
+      </w:r>
+      <w:r>
+        <w:rPr>
+          <w:rFonts w:ascii="Consolas" w:hAnsi="Consolas" w:cs="Consolas"/>
+          <w:color w:val="000000"/>
+          <w:sz w:val="19"/>
+          <w:szCs w:val="19"/>
+          <w:lang w:val="en-US"/>
+        </w:rPr>
+        <w:t xml:space="preserve"> </w:t>
+      </w:r>
+      <w:r>
+        <w:rPr>
+          <w:rFonts w:ascii="Consolas" w:hAnsi="Consolas" w:cs="Consolas"/>
+          <w:color w:val="0000FF"/>
+          <w:sz w:val="19"/>
+          <w:szCs w:val="19"/>
+          <w:lang w:val="en-US"/>
+        </w:rPr>
+        <w:t>*</w:t>
+      </w:r>
+    </w:p>
+    <w:p>
+      <w:pPr>
+        <w:autoSpaceDE w:val="0"/>
+        <w:autoSpaceDN w:val="0"/>
+        <w:adjustRightInd w:val="0"/>
+        <w:spacing w:after="0" w:line="240" w:lineRule="auto"/>
+        <w:rPr>
+          <w:rFonts w:ascii="Consolas" w:hAnsi="Consolas" w:cs="Consolas"/>
+          <w:color w:val="000000"/>
+          <w:sz w:val="19"/>
+          <w:szCs w:val="19"/>
+          <w:lang w:val="en-US"/>
+        </w:rPr>
+      </w:pPr>
+      <w:r>
+        <w:rPr>
+          <w:rFonts w:ascii="Consolas" w:hAnsi="Consolas" w:cs="Consolas"/>
+          <w:color w:val="0000FF"/>
+          <w:sz w:val="19"/>
+          <w:szCs w:val="19"/>
+          <w:lang w:val="en-US"/>
+        </w:rPr>
+        <w:t>FROM</w:t>
+      </w:r>
+      <w:r>
+        <w:rPr>
+          <w:rFonts w:ascii="Consolas" w:hAnsi="Consolas" w:cs="Consolas"/>
+          <w:color w:val="000000"/>
+          <w:sz w:val="19"/>
+          <w:szCs w:val="19"/>
+          <w:lang w:val="en-US"/>
+        </w:rPr>
+        <w:t xml:space="preserve"> Employees</w:t>
+      </w:r>
+    </w:p>
+    <w:p>
+      <w:pPr>
+        <w:autoSpaceDE w:val="0"/>
+        <w:autoSpaceDN w:val="0"/>
+        <w:adjustRightInd w:val="0"/>
+        <w:spacing w:after="0" w:line="240" w:lineRule="auto"/>
+        <w:rPr>
+          <w:rFonts w:ascii="Consolas" w:hAnsi="Consolas" w:cs="Consolas"/>
+          <w:color w:val="FF0000"/>
+          <w:sz w:val="19"/>
+          <w:szCs w:val="19"/>
+          <w:lang w:val="en-US"/>
+        </w:rPr>
+      </w:pPr>
+      <w:r>
+        <w:rPr>
+          <w:rFonts w:ascii="Consolas" w:hAnsi="Consolas" w:cs="Consolas"/>
+          <w:color w:val="0000FF"/>
+          <w:sz w:val="19"/>
+          <w:szCs w:val="19"/>
+          <w:lang w:val="en-US"/>
+        </w:rPr>
+        <w:t>WHERE</w:t>
+      </w:r>
+      <w:r>
+        <w:rPr>
+          <w:rFonts w:ascii="Consolas" w:hAnsi="Consolas" w:cs="Consolas"/>
+          <w:color w:val="000000"/>
+          <w:sz w:val="19"/>
+          <w:szCs w:val="19"/>
+          <w:lang w:val="en-US"/>
+        </w:rPr>
+        <w:t xml:space="preserve"> </w:t>
+      </w:r>
+      <w:proofErr w:type="spellStart"/>
+      <w:r>
+        <w:rPr>
+          <w:rFonts w:ascii="Consolas" w:hAnsi="Consolas" w:cs="Consolas"/>
+          <w:color w:val="000000"/>
+          <w:sz w:val="19"/>
+          <w:szCs w:val="19"/>
+          <w:lang w:val="en-US"/>
+        </w:rPr>
+        <w:t>DateOfBirth</w:t>
+      </w:r>
+      <w:proofErr w:type="spellEnd"/>
+      <w:r>
+        <w:rPr>
+          <w:rFonts w:ascii="Consolas" w:hAnsi="Consolas" w:cs="Consolas"/>
+          <w:color w:val="000000"/>
+          <w:sz w:val="19"/>
+          <w:szCs w:val="19"/>
+          <w:lang w:val="en-US"/>
+        </w:rPr>
+        <w:t xml:space="preserve"> </w:t>
+      </w:r>
+      <w:r>
+        <w:rPr>
+          <w:rFonts w:ascii="Consolas" w:hAnsi="Consolas" w:cs="Consolas"/>
+          <w:color w:val="000000"/>
+          <w:sz w:val="19"/>
+          <w:szCs w:val="19"/>
+          <w:lang w:val="en-US"/>
+        </w:rPr>
+        <w:t xml:space="preserve">&gt; </w:t>
+      </w:r>
+      <w:r>
+        <w:rPr>
+          <w:rFonts w:ascii="Consolas" w:hAnsi="Consolas" w:cs="Consolas"/>
+          <w:color w:val="FF0000"/>
+          <w:sz w:val="19"/>
+          <w:szCs w:val="19"/>
+          <w:lang w:val="en-US"/>
+        </w:rPr>
+        <w:t>'</w:t>
+      </w:r>
+      <w:r>
+        <w:rPr>
+          <w:rFonts w:ascii="Consolas" w:hAnsi="Consolas" w:cs="Consolas"/>
+          <w:color w:val="FF0000"/>
+          <w:sz w:val="19"/>
+          <w:szCs w:val="19"/>
+          <w:lang w:val="en-US"/>
+        </w:rPr>
+        <w:t>2000-01-01</w:t>
+      </w:r>
+      <w:r>
+        <w:rPr>
+          <w:rFonts w:ascii="Consolas" w:hAnsi="Consolas" w:cs="Consolas"/>
+          <w:color w:val="FF0000"/>
+          <w:sz w:val="19"/>
+          <w:szCs w:val="19"/>
+          <w:lang w:val="en-US"/>
+        </w:rPr>
+        <w:t>'</w:t>
+      </w:r>
+    </w:p>
+    <w:p>
+      <w:pPr>
+        <w:autoSpaceDE w:val="0"/>
+        <w:autoSpaceDN w:val="0"/>
+        <w:adjustRightInd w:val="0"/>
+        <w:spacing w:after="0" w:line="240" w:lineRule="auto"/>
+        <w:rPr>
+          <w:rFonts w:ascii="Consolas" w:hAnsi="Consolas" w:cs="Consolas"/>
+          <w:color w:val="FF0000"/>
+          <w:sz w:val="19"/>
+          <w:szCs w:val="19"/>
+          <w:lang w:val="en-US"/>
+        </w:rPr>
+      </w:pPr>
+    </w:p>
+    <w:p>
+      <w:pPr>
+        <w:autoSpaceDE w:val="0"/>
+        <w:autoSpaceDN w:val="0"/>
+        <w:adjustRightInd w:val="0"/>
+        <w:spacing w:after="0" w:line="240" w:lineRule="auto"/>
         <w:rPr>
           <w:rFonts w:cstheme="minorHAnsi"/>
           <w:color w:val="000000" w:themeColor="text1"/>
         </w:rPr>
+      </w:pPr>
+      <w:r>
+        <w:rPr>
+          <w:rFonts w:cstheme="minorHAnsi"/>
+          <w:color w:val="000000" w:themeColor="text1"/>
+        </w:rPr>
+        <w:t>Ответ:</w:t>
+      </w:r>
+    </w:p>
+    <w:p>
+      <w:pPr>
+        <w:autoSpaceDE w:val="0"/>
+        <w:autoSpaceDN w:val="0"/>
+        <w:adjustRightInd w:val="0"/>
+        <w:spacing w:after="0" w:line="240" w:lineRule="auto"/>
+        <w:rPr>
+          <w:rFonts w:cstheme="minorHAnsi"/>
+          <w:color w:val="000000" w:themeColor="text1"/>
+        </w:rPr>
+      </w:pPr>
+      <w:r>
+        <w:rPr>
+          <w:rFonts w:cstheme="minorHAnsi"/>
+          <w:color w:val="000000" w:themeColor="text1"/>
+        </w:rPr>
+        <w:t xml:space="preserve">В этом случае порядок поиска происходит уже не проиндексированному столбцу, из-за чего скорость не должна увеличиться. </w:t>
+      </w:r>
+    </w:p>
+    <w:p>
+      <w:pPr>
+        <w:autoSpaceDE w:val="0"/>
+        <w:autoSpaceDN w:val="0"/>
+        <w:adjustRightInd w:val="0"/>
+        <w:spacing w:after="0" w:line="240" w:lineRule="auto"/>
+        <w:rPr>
+          <w:rFonts w:cstheme="minorHAnsi"/>
+          <w:color w:val="000000" w:themeColor="text1"/>
+        </w:rPr>
+      </w:pPr>
+      <w:r>
+        <w:rPr>
+          <w:rFonts w:cstheme="minorHAnsi"/>
+          <w:color w:val="000000" w:themeColor="text1"/>
+        </w:rPr>
+        <w:t>Изменение:</w:t>
+      </w:r>
+    </w:p>
+    <w:p>
+      <w:pPr>
+        <w:autoSpaceDE w:val="0"/>
+        <w:autoSpaceDN w:val="0"/>
+        <w:adjustRightInd w:val="0"/>
+        <w:spacing w:after="0" w:line="240" w:lineRule="auto"/>
+        <w:rPr>
+          <w:rFonts w:cstheme="minorHAnsi"/>
+          <w:color w:val="000000" w:themeColor="text1"/>
+        </w:rPr>
+      </w:pPr>
+      <w:r>
+        <w:rPr>
+          <w:rFonts w:cstheme="minorHAnsi"/>
+          <w:color w:val="000000" w:themeColor="text1"/>
+        </w:rPr>
+        <w:t xml:space="preserve">Стоит убрать составной индекс, и ввести для столбца </w:t>
+      </w:r>
+      <w:proofErr w:type="spellStart"/>
+      <w:r>
+        <w:rPr>
+          <w:rFonts w:cstheme="minorHAnsi"/>
+          <w:color w:val="000000" w:themeColor="text1"/>
+          <w:lang w:val="en-US"/>
+        </w:rPr>
+        <w:t>DateBirth</w:t>
+      </w:r>
+      <w:proofErr w:type="spellEnd"/>
+      <w:r>
+        <w:rPr>
+          <w:rFonts w:cstheme="minorHAnsi"/>
+          <w:color w:val="000000" w:themeColor="text1"/>
+        </w:rPr>
         <w:t xml:space="preserve"> свой индекс. </w:t>
       </w:r>
     </w:p>
@@ -3578,6 +4100,7 @@
         </w:rPr>
       </w:pPr>
       <w:r>
+        <w:lastRenderedPageBreak/>
         <w:t>Задача</w:t>
       </w:r>
       <w:r>
@@ -4204,7 +4727,6 @@
         <w:spacing w:after="0" w:line="240" w:lineRule="auto"/>
       </w:pPr>
       <w:r>
-        <w:lastRenderedPageBreak/>
         <w:t xml:space="preserve">Затем запрос был изменен на </w:t>
       </w:r>
     </w:p>
@@ -5043,7 +5565,7 @@
 </file>
 
 <file path=word/numbering.xml><?xml version="1.0" encoding="utf-8"?>
-<w:numbering xmlns:wpc="http://schemas.microsoft.com/office/word/2010/wordprocessingCanvas" xmlns:cx="http://schemas.microsoft.com/office/drawing/2014/chartex" xmlns:cx1="http://schemas.microsoft.com/office/drawing/2015/9/8/chartex" xmlns:cx2="http://schemas.microsoft.com/office/drawing/2015/10/21/chartex" xmlns:cx3="http://schemas.microsoft.com/office/drawing/2016/5/9/chartex" xmlns:cx4="http://schemas.microsoft.com/office/drawing/2016/5/10/chartex" xmlns:cx5="http://schemas.microsoft.com/office/drawing/2016/5/11/chartex" xmlns:cx6="http://schemas.microsoft.com/office/drawing/2016/5/12/chartex" xmlns:cx7="http://schemas.microsoft.com/office/drawing/2016/5/13/chartex" xmlns:cx8="http://schemas.microsoft.com/office/drawing/2016/5/14/chartex" xmlns:mc="http://schemas.openxmlformats.org/markup-compatibility/2006" xmlns:aink="http://schemas.microsoft.com/office/drawing/2016/ink" xmlns:am3d="http://schemas.microsoft.com/office/drawing/2017/model3d" xmlns:o="urn:schemas-microsoft-com:office:office" xmlns:oel="http://schemas.microsoft.com/office/2019/extlst" xmlns:r="http://schemas.openxmlformats.org/officeDocument/2006/relationships" xmlns:m="http://schemas.openxmlformats.org/officeDocument/2006/math" xmlns:v="urn:schemas-microsoft-com:vml" xmlns:wp14="http://schemas.microsoft.com/office/word/2010/wordprocessingDrawing" xmlns:wp="http://schemas.openxmlformats.org/drawingml/2006/wordprocessingDrawing" xmlns:w10="urn:schemas-microsoft-com:office:word" xmlns:w="http://schemas.openxmlformats.org/wordprocessingml/2006/main" xmlns:w14="http://schemas.microsoft.com/office/word/2010/wordml" xmlns:w15="http://schemas.microsoft.com/office/word/2012/wordml" xmlns:w16cex="http://schemas.microsoft.com/office/word/2018/wordml/cex" xmlns:w16cid="http://schemas.microsoft.com/office/word/2016/wordml/cid" xmlns:w16="http://schemas.microsoft.com/office/word/2018/wordml" xmlns:w16du="http://schemas.microsoft.com/office/word/2023/wordml/word16du" xmlns:w16sdtdh="http://schemas.microsoft.com/office/word/2020/wordml/sdtdatahash" xmlns:w16se="http://schemas.microsoft.com/office/word/2015/wordml/symex" xmlns:wpg="http://schemas.microsoft.com/office/word/2010/wordprocessingGroup" xmlns:wpi="http://schemas.microsoft.com/office/word/2010/wordprocessingInk" xmlns:wne="http://schemas.microsoft.com/office/word/2006/wordml" xmlns:wps="http://schemas.microsoft.com/office/word/2010/wordprocessingShape" mc:Ignorable="w14 w15 w16se w16cid w16 w16cex w16sdtdh wp14">
+<w:numbering xmlns:wpc="http://schemas.microsoft.com/office/word/2010/wordprocessingCanvas" xmlns:cx="http://schemas.microsoft.com/office/drawing/2014/chartex" xmlns:cx1="http://schemas.microsoft.com/office/drawing/2015/9/8/chartex" xmlns:cx2="http://schemas.microsoft.com/office/drawing/2015/10/21/chartex" xmlns:cx3="http://schemas.microsoft.com/office/drawing/2016/5/9/chartex" xmlns:cx4="http://schemas.microsoft.com/office/drawing/2016/5/10/chartex" xmlns:cx5="http://schemas.microsoft.com/office/drawing/2016/5/11/chartex" xmlns:cx6="http://schemas.microsoft.com/office/drawing/2016/5/12/chartex" xmlns:cx7="http://schemas.microsoft.com/office/drawing/2016/5/13/chartex" xmlns:cx8="http://schemas.microsoft.com/office/drawing/2016/5/14/chartex" xmlns:mc="http://schemas.openxmlformats.org/markup-compatibility/2006" xmlns:aink="http://schemas.microsoft.com/office/drawing/2016/ink" xmlns:am3d="http://schemas.microsoft.com/office/drawing/2017/model3d" xmlns:o="urn:schemas-microsoft-com:office:office" xmlns:oel="http://schemas.microsoft.com/office/2019/extlst" xmlns:r="http://schemas.openxmlformats.org/officeDocument/2006/relationships" xmlns:m="http://schemas.openxmlformats.org/officeDocument/2006/math" xmlns:v="urn:schemas-microsoft-com:vml" xmlns:wp14="http://schemas.microsoft.com/office/word/2010/wordprocessingDrawing" xmlns:wp="http://schemas.openxmlformats.org/drawingml/2006/wordprocessingDrawing" xmlns:w10="urn:schemas-microsoft-com:office:word" xmlns:w="http://schemas.openxmlformats.org/wordprocessingml/2006/main" xmlns:w14="http://schemas.microsoft.com/office/word/2010/wordml" xmlns:w15="http://schemas.microsoft.com/office/word/2012/wordml" xmlns:w16cex="http://schemas.microsoft.com/office/word/2018/wordml/cex" xmlns:w16cid="http://schemas.microsoft.com/office/word/2016/wordml/cid" xmlns:w16="http://schemas.microsoft.com/office/word/2018/wordml" xmlns:w16sdtdh="http://schemas.microsoft.com/office/word/2020/wordml/sdtdatahash" xmlns:w16se="http://schemas.microsoft.com/office/word/2015/wordml/symex" xmlns:wpg="http://schemas.microsoft.com/office/word/2010/wordprocessingGroup" xmlns:wpi="http://schemas.microsoft.com/office/word/2010/wordprocessingInk" xmlns:wne="http://schemas.microsoft.com/office/word/2006/wordml" xmlns:wps="http://schemas.microsoft.com/office/word/2010/wordprocessingShape" mc:Ignorable="w14 w15 w16se w16cid w16 w16cex w16sdtdh wp14">
   <w:abstractNum w:abstractNumId="0" w15:restartNumberingAfterBreak="0">
     <w:nsid w:val="48A815C7"/>
     <w:multiLevelType w:val="hybridMultilevel"/>
@@ -5629,7 +6151,7 @@
   <w:style w:type="paragraph" w:default="1" w:styleId="a">
     <w:name w:val="Normal"/>
     <w:qFormat/>
-    <w:rsid w:val="009C2C5A"/>
+    <w:rsid w:val="009A7E23"/>
   </w:style>
   <w:style w:type="paragraph" w:styleId="1">
     <w:name w:val="heading 1"/>

</xml_diff>